<commit_message>
add venns to table s2
</commit_message>
<xml_diff>
--- a/write_supp_table.docx
+++ b/write_supp_table.docx
@@ -45,7 +45,7 @@
         <w:pStyle w:val="Date"/>
       </w:pPr>
       <w:r>
-        <w:t xml:space="preserve">2019-03-31</w:t>
+        <w:t xml:space="preserve">2019-04-02</w:t>
       </w:r>
     </w:p>
     <w:p>
@@ -206,7 +206,7 @@
     </w:lvl>
   </w:abstractNum>
   <w:abstractNum w:abstractNumId="990">
-    <w:nsid w:val="8f771b73"/>
+    <w:nsid w:val="5f81f88a"/>
     <w:multiLevelType w:val="multilevel"/>
     <w:lvl w:ilvl="0">
       <w:numFmt w:val="bullet"/>

</xml_diff>